<commit_message>
Docs: Documentação da Atividade Finalizada
</commit_message>
<xml_diff>
--- a/Trabalho Diogo.docx
+++ b/Trabalho Diogo.docx
@@ -671,6 +671,1623 @@
       <w:r>
         <w:t xml:space="preserve"> </w:t>
       </w:r>
+    </w:p>
+    <w:p>
+      <w:pPr>
+        <w:spacing w:after="160"/>
+        <w:ind w:left="0" w:firstLine="0"/>
+        <w:jc w:val="both"/>
+      </w:pPr>
+    </w:p>
+    <w:p>
+      <w:pPr>
+        <w:spacing w:after="160"/>
+        <w:ind w:left="0" w:firstLine="0"/>
+        <w:jc w:val="both"/>
+        <w:rPr>
+          <w:noProof/>
+        </w:rPr>
+      </w:pPr>
+    </w:p>
+    <w:p>
+      <w:pPr>
+        <w:spacing w:after="160"/>
+        <w:ind w:left="0" w:firstLine="0"/>
+        <w:jc w:val="both"/>
+        <w:rPr>
+          <w:noProof/>
+        </w:rPr>
+      </w:pPr>
+    </w:p>
+    <w:p>
+      <w:pPr>
+        <w:spacing w:after="160"/>
+        <w:ind w:left="0" w:firstLine="0"/>
+        <w:jc w:val="both"/>
+        <w:rPr>
+          <w:noProof/>
+        </w:rPr>
+      </w:pPr>
+    </w:p>
+    <w:p>
+      <w:pPr>
+        <w:spacing w:after="160"/>
+        <w:ind w:left="0" w:firstLine="0"/>
+        <w:jc w:val="both"/>
+        <w:rPr>
+          <w:noProof/>
+        </w:rPr>
+      </w:pPr>
+    </w:p>
+    <w:p>
+      <w:pPr>
+        <w:spacing w:after="160"/>
+        <w:ind w:left="0" w:firstLine="0"/>
+        <w:jc w:val="both"/>
+        <w:rPr>
+          <w:noProof/>
+        </w:rPr>
+      </w:pPr>
+    </w:p>
+    <w:p>
+      <w:pPr>
+        <w:spacing w:after="160"/>
+        <w:ind w:left="0" w:firstLine="0"/>
+        <w:jc w:val="center"/>
+        <w:rPr>
+          <w:b/>
+          <w:bCs/>
+          <w:noProof/>
+          <w:sz w:val="40"/>
+          <w:szCs w:val="40"/>
+        </w:rPr>
+      </w:pPr>
+    </w:p>
+    <w:p>
+      <w:pPr>
+        <w:spacing w:after="160"/>
+        <w:ind w:left="0" w:firstLine="0"/>
+        <w:jc w:val="center"/>
+        <w:rPr>
+          <w:b/>
+          <w:bCs/>
+          <w:noProof/>
+          <w:sz w:val="40"/>
+          <w:szCs w:val="40"/>
+        </w:rPr>
+      </w:pPr>
+      <w:r>
+        <w:rPr>
+          <w:b/>
+          <w:bCs/>
+          <w:noProof/>
+          <w:sz w:val="40"/>
+          <w:szCs w:val="40"/>
+        </w:rPr>
+        <w:lastRenderedPageBreak/>
+        <w:t>Git e GitHub na prática:</w:t>
+      </w:r>
+    </w:p>
+    <w:p>
+      <w:pPr>
+        <w:spacing w:after="160"/>
+        <w:ind w:left="0" w:firstLine="0"/>
+        <w:rPr>
+          <w:b/>
+          <w:bCs/>
+          <w:noProof/>
+        </w:rPr>
+      </w:pPr>
+      <w:r>
+        <w:rPr>
+          <w:noProof/>
+        </w:rPr>
+        <w:t xml:space="preserve">1 - Vá até seu perfil, na aba </w:t>
+      </w:r>
+      <w:r>
+        <w:rPr>
+          <w:b/>
+          <w:bCs/>
+          <w:noProof/>
+        </w:rPr>
+        <w:t>Repositorios</w:t>
+      </w:r>
+      <w:r>
+        <w:rPr>
+          <w:noProof/>
+        </w:rPr>
+        <w:t xml:space="preserve"> e clique em </w:t>
+      </w:r>
+      <w:r>
+        <w:rPr>
+          <w:b/>
+          <w:bCs/>
+          <w:noProof/>
+        </w:rPr>
+        <w:t>NEW</w:t>
+      </w:r>
+    </w:p>
+    <w:p>
+      <w:pPr>
+        <w:spacing w:after="160"/>
+        <w:ind w:left="0" w:firstLine="0"/>
+        <w:rPr>
+          <w:noProof/>
+        </w:rPr>
+      </w:pPr>
+      <w:r>
+        <w:rPr>
+          <w:noProof/>
+        </w:rPr>
+        <w:drawing>
+          <wp:inline distT="0" distB="0" distL="0" distR="0" wp14:anchorId="5C00FB7C" wp14:editId="18C822F5">
+            <wp:extent cx="4801235" cy="1687265"/>
+            <wp:effectExtent l="0" t="0" r="0" b="8255"/>
+            <wp:docPr id="16" name="Imagem 16" descr="Tela de celular com aplicativo aberto&#10;&#10;Descrição gerada automaticamente"/>
+            <wp:cNvGraphicFramePr>
+              <a:graphicFrameLocks xmlns:a="http://schemas.openxmlformats.org/drawingml/2006/main" noChangeAspect="1"/>
+            </wp:cNvGraphicFramePr>
+            <a:graphic xmlns:a="http://schemas.openxmlformats.org/drawingml/2006/main">
+              <a:graphicData uri="http://schemas.openxmlformats.org/drawingml/2006/picture">
+                <pic:pic xmlns:pic="http://schemas.openxmlformats.org/drawingml/2006/picture">
+                  <pic:nvPicPr>
+                    <pic:cNvPr id="16" name="Imagem 16" descr="Tela de celular com aplicativo aberto&#10;&#10;Descrição gerada automaticamente"/>
+                    <pic:cNvPicPr>
+                      <a:picLocks noChangeAspect="1" noChangeArrowheads="1"/>
+                    </pic:cNvPicPr>
+                  </pic:nvPicPr>
+                  <pic:blipFill rotWithShape="1">
+                    <a:blip r:embed="rId6" cstate="print">
+                      <a:extLst>
+                        <a:ext uri="{28A0092B-C50C-407E-A947-70E740481C1C}">
+                          <a14:useLocalDpi xmlns:a14="http://schemas.microsoft.com/office/drawing/2010/main" val="0"/>
+                        </a:ext>
+                      </a:extLst>
+                    </a:blip>
+                    <a:srcRect l="11628" b="42638"/>
+                    <a:stretch/>
+                  </pic:blipFill>
+                  <pic:spPr bwMode="auto">
+                    <a:xfrm>
+                      <a:off x="0" y="0"/>
+                      <a:ext cx="4810128" cy="1690390"/>
+                    </a:xfrm>
+                    <a:prstGeom prst="rect">
+                      <a:avLst/>
+                    </a:prstGeom>
+                    <a:noFill/>
+                    <a:ln>
+                      <a:noFill/>
+                    </a:ln>
+                    <a:extLst>
+                      <a:ext uri="{53640926-AAD7-44D8-BBD7-CCE9431645EC}">
+                        <a14:shadowObscured xmlns:a14="http://schemas.microsoft.com/office/drawing/2010/main"/>
+                      </a:ext>
+                    </a:extLst>
+                  </pic:spPr>
+                </pic:pic>
+              </a:graphicData>
+            </a:graphic>
+          </wp:inline>
+        </w:drawing>
+      </w:r>
+    </w:p>
+    <w:p>
+      <w:pPr>
+        <w:spacing w:after="160"/>
+        <w:ind w:left="0" w:firstLine="0"/>
+        <w:rPr>
+          <w:b/>
+          <w:bCs/>
+          <w:noProof/>
+        </w:rPr>
+      </w:pPr>
+      <w:r>
+        <w:rPr>
+          <w:noProof/>
+        </w:rPr>
+        <w:t xml:space="preserve">2 - Preencha os campos e clique em </w:t>
+      </w:r>
+      <w:r>
+        <w:rPr>
+          <w:b/>
+          <w:bCs/>
+          <w:noProof/>
+        </w:rPr>
+        <w:t>Create repository</w:t>
+      </w:r>
+    </w:p>
+    <w:p>
+      <w:pPr>
+        <w:spacing w:after="160"/>
+        <w:ind w:left="0" w:firstLine="0"/>
+        <w:rPr>
+          <w:noProof/>
+        </w:rPr>
+      </w:pPr>
+      <w:r>
+        <w:rPr>
+          <w:noProof/>
+        </w:rPr>
+        <w:drawing>
+          <wp:inline distT="0" distB="0" distL="0" distR="0" wp14:anchorId="26CDBE61" wp14:editId="03A9C447">
+            <wp:extent cx="4727367" cy="5506085"/>
+            <wp:effectExtent l="0" t="0" r="0" b="0"/>
+            <wp:docPr id="18" name="Imagem 18" descr="Texto&#10;&#10;Descrição gerada automaticamente"/>
+            <wp:cNvGraphicFramePr>
+              <a:graphicFrameLocks xmlns:a="http://schemas.openxmlformats.org/drawingml/2006/main" noChangeAspect="1"/>
+            </wp:cNvGraphicFramePr>
+            <a:graphic xmlns:a="http://schemas.openxmlformats.org/drawingml/2006/main">
+              <a:graphicData uri="http://schemas.openxmlformats.org/drawingml/2006/picture">
+                <pic:pic xmlns:pic="http://schemas.openxmlformats.org/drawingml/2006/picture">
+                  <pic:nvPicPr>
+                    <pic:cNvPr id="18" name="Imagem 18" descr="Texto&#10;&#10;Descrição gerada automaticamente"/>
+                    <pic:cNvPicPr>
+                      <a:picLocks noChangeAspect="1" noChangeArrowheads="1"/>
+                    </pic:cNvPicPr>
+                  </pic:nvPicPr>
+                  <pic:blipFill>
+                    <a:blip r:embed="rId7">
+                      <a:extLst>
+                        <a:ext uri="{28A0092B-C50C-407E-A947-70E740481C1C}">
+                          <a14:useLocalDpi xmlns:a14="http://schemas.microsoft.com/office/drawing/2010/main" val="0"/>
+                        </a:ext>
+                      </a:extLst>
+                    </a:blip>
+                    <a:srcRect/>
+                    <a:stretch>
+                      <a:fillRect/>
+                    </a:stretch>
+                  </pic:blipFill>
+                  <pic:spPr bwMode="auto">
+                    <a:xfrm>
+                      <a:off x="0" y="0"/>
+                      <a:ext cx="4750605" cy="5533151"/>
+                    </a:xfrm>
+                    <a:prstGeom prst="rect">
+                      <a:avLst/>
+                    </a:prstGeom>
+                    <a:noFill/>
+                    <a:ln>
+                      <a:noFill/>
+                    </a:ln>
+                  </pic:spPr>
+                </pic:pic>
+              </a:graphicData>
+            </a:graphic>
+          </wp:inline>
+        </w:drawing>
+      </w:r>
+    </w:p>
+    <w:p>
+      <w:pPr>
+        <w:spacing w:after="160"/>
+        <w:ind w:left="0" w:firstLine="0"/>
+        <w:rPr>
+          <w:noProof/>
+        </w:rPr>
+      </w:pPr>
+    </w:p>
+    <w:p>
+      <w:pPr>
+        <w:spacing w:after="160"/>
+        <w:ind w:left="0" w:firstLine="0"/>
+        <w:rPr>
+          <w:noProof/>
+        </w:rPr>
+      </w:pPr>
+      <w:r>
+        <w:rPr>
+          <w:noProof/>
+        </w:rPr>
+        <w:lastRenderedPageBreak/>
+        <w:t>3 - Na  aba repositorios clique no repositorio criado</w:t>
+      </w:r>
+    </w:p>
+    <w:p>
+      <w:pPr>
+        <w:spacing w:after="160"/>
+        <w:ind w:left="0" w:firstLine="0"/>
+        <w:rPr>
+          <w:noProof/>
+        </w:rPr>
+      </w:pPr>
+      <w:r>
+        <w:rPr>
+          <w:noProof/>
+        </w:rPr>
+        <w:drawing>
+          <wp:inline distT="0" distB="0" distL="0" distR="0" wp14:anchorId="097EFA8F" wp14:editId="64B8D5A2">
+            <wp:extent cx="5952348" cy="2572385"/>
+            <wp:effectExtent l="0" t="0" r="0" b="0"/>
+            <wp:docPr id="19" name="Imagem 19" descr="Tela de celular com foto de homem&#10;&#10;Descrição gerada automaticamente"/>
+            <wp:cNvGraphicFramePr>
+              <a:graphicFrameLocks xmlns:a="http://schemas.openxmlformats.org/drawingml/2006/main" noChangeAspect="1"/>
+            </wp:cNvGraphicFramePr>
+            <a:graphic xmlns:a="http://schemas.openxmlformats.org/drawingml/2006/main">
+              <a:graphicData uri="http://schemas.openxmlformats.org/drawingml/2006/picture">
+                <pic:pic xmlns:pic="http://schemas.openxmlformats.org/drawingml/2006/picture">
+                  <pic:nvPicPr>
+                    <pic:cNvPr id="19" name="Imagem 19" descr="Tela de celular com foto de homem&#10;&#10;Descrição gerada automaticamente"/>
+                    <pic:cNvPicPr/>
+                  </pic:nvPicPr>
+                  <pic:blipFill>
+                    <a:blip r:embed="rId8"/>
+                    <a:stretch>
+                      <a:fillRect/>
+                    </a:stretch>
+                  </pic:blipFill>
+                  <pic:spPr>
+                    <a:xfrm>
+                      <a:off x="0" y="0"/>
+                      <a:ext cx="5969035" cy="2579597"/>
+                    </a:xfrm>
+                    <a:prstGeom prst="rect">
+                      <a:avLst/>
+                    </a:prstGeom>
+                  </pic:spPr>
+                </pic:pic>
+              </a:graphicData>
+            </a:graphic>
+          </wp:inline>
+        </w:drawing>
+      </w:r>
+      <w:r>
+        <w:rPr>
+          <w:noProof/>
+        </w:rPr>
+        <w:t xml:space="preserve"> </w:t>
+      </w:r>
+    </w:p>
+    <w:p>
+      <w:pPr>
+        <w:spacing w:after="160"/>
+        <w:ind w:left="0" w:firstLine="0"/>
+        <w:rPr>
+          <w:noProof/>
+        </w:rPr>
+      </w:pPr>
+      <w:r>
+        <w:rPr>
+          <w:noProof/>
+        </w:rPr>
+        <w:t xml:space="preserve">4 – Agora copie o link </w:t>
+      </w:r>
+    </w:p>
+    <w:p>
+      <w:pPr>
+        <w:spacing w:after="160"/>
+        <w:ind w:left="0" w:firstLine="0"/>
+        <w:rPr>
+          <w:noProof/>
+        </w:rPr>
+      </w:pPr>
+      <w:r>
+        <w:rPr>
+          <w:noProof/>
+        </w:rPr>
+        <w:drawing>
+          <wp:inline distT="0" distB="0" distL="0" distR="0" wp14:anchorId="29F9B17C" wp14:editId="3445B0F0">
+            <wp:extent cx="5944235" cy="3218971"/>
+            <wp:effectExtent l="0" t="0" r="0" b="635"/>
+            <wp:docPr id="17" name="Imagem 17" descr="Tela de computador com texto preto sobre fundo escuro&#10;&#10;Descrição gerada automaticamente"/>
+            <wp:cNvGraphicFramePr>
+              <a:graphicFrameLocks xmlns:a="http://schemas.openxmlformats.org/drawingml/2006/main" noChangeAspect="1"/>
+            </wp:cNvGraphicFramePr>
+            <a:graphic xmlns:a="http://schemas.openxmlformats.org/drawingml/2006/main">
+              <a:graphicData uri="http://schemas.openxmlformats.org/drawingml/2006/picture">
+                <pic:pic xmlns:pic="http://schemas.openxmlformats.org/drawingml/2006/picture">
+                  <pic:nvPicPr>
+                    <pic:cNvPr id="17" name="Imagem 17" descr="Tela de computador com texto preto sobre fundo escuro&#10;&#10;Descrição gerada automaticamente"/>
+                    <pic:cNvPicPr>
+                      <a:picLocks noChangeAspect="1" noChangeArrowheads="1"/>
+                    </pic:cNvPicPr>
+                  </pic:nvPicPr>
+                  <pic:blipFill>
+                    <a:blip r:embed="rId9" cstate="print">
+                      <a:extLst>
+                        <a:ext uri="{28A0092B-C50C-407E-A947-70E740481C1C}">
+                          <a14:useLocalDpi xmlns:a14="http://schemas.microsoft.com/office/drawing/2010/main" val="0"/>
+                        </a:ext>
+                      </a:extLst>
+                    </a:blip>
+                    <a:srcRect/>
+                    <a:stretch>
+                      <a:fillRect/>
+                    </a:stretch>
+                  </pic:blipFill>
+                  <pic:spPr bwMode="auto">
+                    <a:xfrm>
+                      <a:off x="0" y="0"/>
+                      <a:ext cx="5972095" cy="3234058"/>
+                    </a:xfrm>
+                    <a:prstGeom prst="rect">
+                      <a:avLst/>
+                    </a:prstGeom>
+                    <a:noFill/>
+                    <a:ln>
+                      <a:noFill/>
+                    </a:ln>
+                  </pic:spPr>
+                </pic:pic>
+              </a:graphicData>
+            </a:graphic>
+          </wp:inline>
+        </w:drawing>
+      </w:r>
+    </w:p>
+    <w:p>
+      <w:pPr>
+        <w:spacing w:after="160"/>
+        <w:ind w:left="0" w:firstLine="0"/>
+        <w:jc w:val="both"/>
+        <w:rPr>
+          <w:noProof/>
+        </w:rPr>
+      </w:pPr>
+      <w:r>
+        <w:rPr>
+          <w:noProof/>
+        </w:rPr>
+        <w:t>5 – Execute o comando:</w:t>
+      </w:r>
+    </w:p>
+    <w:p>
+      <w:pPr>
+        <w:spacing w:after="160"/>
+        <w:ind w:left="0" w:firstLine="0"/>
+        <w:jc w:val="both"/>
+        <w:rPr>
+          <w:noProof/>
+        </w:rPr>
+      </w:pPr>
+      <w:r>
+        <w:rPr>
+          <w:b/>
+          <w:bCs/>
+          <w:noProof/>
+        </w:rPr>
+        <w:t>$ git clone “link do seu repositorio”</w:t>
+      </w:r>
+    </w:p>
+    <w:p>
+      <w:pPr>
+        <w:spacing w:after="160"/>
+        <w:ind w:left="0" w:firstLine="0"/>
+        <w:jc w:val="both"/>
+        <w:rPr>
+          <w:noProof/>
+        </w:rPr>
+      </w:pPr>
+      <w:r>
+        <w:rPr>
+          <w:noProof/>
+        </w:rPr>
+        <w:drawing>
+          <wp:inline distT="0" distB="0" distL="0" distR="0" wp14:anchorId="083826F4" wp14:editId="2017FEDC">
+            <wp:extent cx="5029835" cy="1618124"/>
+            <wp:effectExtent l="0" t="0" r="0" b="1270"/>
+            <wp:docPr id="1" name="Imagem 1" descr="Texto&#10;&#10;Descrição gerada automaticamente"/>
+            <wp:cNvGraphicFramePr>
+              <a:graphicFrameLocks xmlns:a="http://schemas.openxmlformats.org/drawingml/2006/main" noChangeAspect="1"/>
+            </wp:cNvGraphicFramePr>
+            <a:graphic xmlns:a="http://schemas.openxmlformats.org/drawingml/2006/main">
+              <a:graphicData uri="http://schemas.openxmlformats.org/drawingml/2006/picture">
+                <pic:pic xmlns:pic="http://schemas.openxmlformats.org/drawingml/2006/picture">
+                  <pic:nvPicPr>
+                    <pic:cNvPr id="1" name="Imagem 1" descr="Texto&#10;&#10;Descrição gerada automaticamente"/>
+                    <pic:cNvPicPr>
+                      <a:picLocks noChangeAspect="1" noChangeArrowheads="1"/>
+                    </pic:cNvPicPr>
+                  </pic:nvPicPr>
+                  <pic:blipFill rotWithShape="1">
+                    <a:blip r:embed="rId10">
+                      <a:extLst>
+                        <a:ext uri="{28A0092B-C50C-407E-A947-70E740481C1C}">
+                          <a14:useLocalDpi xmlns:a14="http://schemas.microsoft.com/office/drawing/2010/main" val="0"/>
+                        </a:ext>
+                      </a:extLst>
+                    </a:blip>
+                    <a:srcRect r="43626" b="49771"/>
+                    <a:stretch/>
+                  </pic:blipFill>
+                  <pic:spPr bwMode="auto">
+                    <a:xfrm>
+                      <a:off x="0" y="0"/>
+                      <a:ext cx="5078294" cy="1633713"/>
+                    </a:xfrm>
+                    <a:prstGeom prst="rect">
+                      <a:avLst/>
+                    </a:prstGeom>
+                    <a:noFill/>
+                    <a:ln>
+                      <a:noFill/>
+                    </a:ln>
+                    <a:extLst>
+                      <a:ext uri="{53640926-AAD7-44D8-BBD7-CCE9431645EC}">
+                        <a14:shadowObscured xmlns:a14="http://schemas.microsoft.com/office/drawing/2010/main"/>
+                      </a:ext>
+                    </a:extLst>
+                  </pic:spPr>
+                </pic:pic>
+              </a:graphicData>
+            </a:graphic>
+          </wp:inline>
+        </w:drawing>
+      </w:r>
+    </w:p>
+    <w:p>
+      <w:pPr>
+        <w:spacing w:after="160"/>
+        <w:ind w:left="0" w:firstLine="0"/>
+        <w:jc w:val="both"/>
+        <w:rPr>
+          <w:noProof/>
+        </w:rPr>
+      </w:pPr>
+    </w:p>
+    <w:p>
+      <w:pPr>
+        <w:spacing w:after="160"/>
+        <w:ind w:left="0" w:firstLine="0"/>
+        <w:jc w:val="both"/>
+        <w:rPr>
+          <w:noProof/>
+        </w:rPr>
+      </w:pPr>
+    </w:p>
+    <w:p>
+      <w:pPr>
+        <w:spacing w:after="160"/>
+        <w:ind w:left="0" w:firstLine="0"/>
+        <w:jc w:val="both"/>
+        <w:rPr>
+          <w:noProof/>
+        </w:rPr>
+      </w:pPr>
+    </w:p>
+    <w:p>
+      <w:pPr>
+        <w:spacing w:after="160"/>
+        <w:ind w:left="0" w:firstLine="0"/>
+        <w:jc w:val="both"/>
+        <w:rPr>
+          <w:noProof/>
+        </w:rPr>
+      </w:pPr>
+      <w:r>
+        <w:rPr>
+          <w:noProof/>
+        </w:rPr>
+        <w:t>6 – Resultado esperado:</w:t>
+      </w:r>
+    </w:p>
+    <w:p>
+      <w:pPr>
+        <w:spacing w:after="160"/>
+        <w:ind w:left="0" w:firstLine="0"/>
+        <w:jc w:val="both"/>
+        <w:rPr>
+          <w:noProof/>
+        </w:rPr>
+      </w:pPr>
+      <w:r>
+        <w:rPr>
+          <w:noProof/>
+        </w:rPr>
+        <w:drawing>
+          <wp:inline distT="0" distB="0" distL="0" distR="0" wp14:anchorId="69A382E8" wp14:editId="33842167">
+            <wp:extent cx="5715635" cy="2454082"/>
+            <wp:effectExtent l="0" t="0" r="0" b="3810"/>
+            <wp:docPr id="2" name="Imagem 2"/>
+            <wp:cNvGraphicFramePr>
+              <a:graphicFrameLocks xmlns:a="http://schemas.openxmlformats.org/drawingml/2006/main" noChangeAspect="1"/>
+            </wp:cNvGraphicFramePr>
+            <a:graphic xmlns:a="http://schemas.openxmlformats.org/drawingml/2006/main">
+              <a:graphicData uri="http://schemas.openxmlformats.org/drawingml/2006/picture">
+                <pic:pic xmlns:pic="http://schemas.openxmlformats.org/drawingml/2006/picture">
+                  <pic:nvPicPr>
+                    <pic:cNvPr id="0" name="Picture 2"/>
+                    <pic:cNvPicPr>
+                      <a:picLocks noChangeAspect="1" noChangeArrowheads="1"/>
+                    </pic:cNvPicPr>
+                  </pic:nvPicPr>
+                  <pic:blipFill rotWithShape="1">
+                    <a:blip r:embed="rId11">
+                      <a:extLst>
+                        <a:ext uri="{28A0092B-C50C-407E-A947-70E740481C1C}">
+                          <a14:useLocalDpi xmlns:a14="http://schemas.microsoft.com/office/drawing/2010/main" val="0"/>
+                        </a:ext>
+                      </a:extLst>
+                    </a:blip>
+                    <a:srcRect r="39933" b="28899"/>
+                    <a:stretch/>
+                  </pic:blipFill>
+                  <pic:spPr bwMode="auto">
+                    <a:xfrm>
+                      <a:off x="0" y="0"/>
+                      <a:ext cx="5737073" cy="2463287"/>
+                    </a:xfrm>
+                    <a:prstGeom prst="rect">
+                      <a:avLst/>
+                    </a:prstGeom>
+                    <a:noFill/>
+                    <a:ln>
+                      <a:noFill/>
+                    </a:ln>
+                    <a:extLst>
+                      <a:ext uri="{53640926-AAD7-44D8-BBD7-CCE9431645EC}">
+                        <a14:shadowObscured xmlns:a14="http://schemas.microsoft.com/office/drawing/2010/main"/>
+                      </a:ext>
+                    </a:extLst>
+                  </pic:spPr>
+                </pic:pic>
+              </a:graphicData>
+            </a:graphic>
+          </wp:inline>
+        </w:drawing>
+      </w:r>
+    </w:p>
+    <w:p>
+      <w:pPr>
+        <w:spacing w:after="160"/>
+        <w:ind w:left="0" w:firstLine="0"/>
+        <w:jc w:val="both"/>
+        <w:rPr>
+          <w:noProof/>
+        </w:rPr>
+      </w:pPr>
+      <w:r>
+        <w:rPr>
+          <w:noProof/>
+        </w:rPr>
+        <w:t xml:space="preserve">7 – Após adicionar fazer as alterações desejadas, verifique os status do repositorio com o comando: </w:t>
+      </w:r>
+    </w:p>
+    <w:p>
+      <w:pPr>
+        <w:spacing w:after="160"/>
+        <w:ind w:left="0" w:firstLine="0"/>
+        <w:jc w:val="both"/>
+        <w:rPr>
+          <w:b/>
+          <w:bCs/>
+          <w:noProof/>
+        </w:rPr>
+      </w:pPr>
+      <w:r>
+        <w:rPr>
+          <w:b/>
+          <w:bCs/>
+          <w:noProof/>
+        </w:rPr>
+        <w:t>$ git status</w:t>
+      </w:r>
+    </w:p>
+    <w:p>
+      <w:pPr>
+        <w:spacing w:after="160"/>
+        <w:ind w:left="0" w:firstLine="0"/>
+        <w:jc w:val="both"/>
+        <w:rPr>
+          <w:noProof/>
+        </w:rPr>
+      </w:pPr>
+      <w:r>
+        <w:rPr>
+          <w:noProof/>
+        </w:rPr>
+        <w:drawing>
+          <wp:inline distT="0" distB="0" distL="0" distR="0" wp14:anchorId="7AA582E6" wp14:editId="3A9BAB04">
+            <wp:extent cx="5715635" cy="1501420"/>
+            <wp:effectExtent l="0" t="0" r="0" b="3810"/>
+            <wp:docPr id="4" name="Imagem 4" descr="Texto&#10;&#10;Descrição gerada automaticamente"/>
+            <wp:cNvGraphicFramePr>
+              <a:graphicFrameLocks xmlns:a="http://schemas.openxmlformats.org/drawingml/2006/main" noChangeAspect="1"/>
+            </wp:cNvGraphicFramePr>
+            <a:graphic xmlns:a="http://schemas.openxmlformats.org/drawingml/2006/main">
+              <a:graphicData uri="http://schemas.openxmlformats.org/drawingml/2006/picture">
+                <pic:pic xmlns:pic="http://schemas.openxmlformats.org/drawingml/2006/picture">
+                  <pic:nvPicPr>
+                    <pic:cNvPr id="4" name="Imagem 4" descr="Texto&#10;&#10;Descrição gerada automaticamente"/>
+                    <pic:cNvPicPr>
+                      <a:picLocks noChangeAspect="1" noChangeArrowheads="1"/>
+                    </pic:cNvPicPr>
+                  </pic:nvPicPr>
+                  <pic:blipFill rotWithShape="1">
+                    <a:blip r:embed="rId12">
+                      <a:extLst>
+                        <a:ext uri="{28A0092B-C50C-407E-A947-70E740481C1C}">
+                          <a14:useLocalDpi xmlns:a14="http://schemas.microsoft.com/office/drawing/2010/main" val="0"/>
+                        </a:ext>
+                      </a:extLst>
+                    </a:blip>
+                    <a:srcRect r="44259" b="56863"/>
+                    <a:stretch/>
+                  </pic:blipFill>
+                  <pic:spPr bwMode="auto">
+                    <a:xfrm>
+                      <a:off x="0" y="0"/>
+                      <a:ext cx="5734524" cy="1506382"/>
+                    </a:xfrm>
+                    <a:prstGeom prst="rect">
+                      <a:avLst/>
+                    </a:prstGeom>
+                    <a:noFill/>
+                    <a:ln>
+                      <a:noFill/>
+                    </a:ln>
+                    <a:extLst>
+                      <a:ext uri="{53640926-AAD7-44D8-BBD7-CCE9431645EC}">
+                        <a14:shadowObscured xmlns:a14="http://schemas.microsoft.com/office/drawing/2010/main"/>
+                      </a:ext>
+                    </a:extLst>
+                  </pic:spPr>
+                </pic:pic>
+              </a:graphicData>
+            </a:graphic>
+          </wp:inline>
+        </w:drawing>
+      </w:r>
+    </w:p>
+    <w:p>
+      <w:pPr>
+        <w:spacing w:after="160"/>
+        <w:ind w:left="0" w:firstLine="0"/>
+        <w:rPr>
+          <w:noProof/>
+        </w:rPr>
+      </w:pPr>
+      <w:r>
+        <w:rPr>
+          <w:noProof/>
+        </w:rPr>
+        <w:t>8 – Resultado:</w:t>
+      </w:r>
+      <w:r>
+        <w:rPr>
+          <w:noProof/>
+        </w:rPr>
+        <w:t xml:space="preserve"> </w:t>
+      </w:r>
+    </w:p>
+    <w:p>
+      <w:pPr>
+        <w:spacing w:after="160"/>
+        <w:ind w:left="0" w:firstLine="0"/>
+        <w:rPr>
+          <w:noProof/>
+        </w:rPr>
+      </w:pPr>
+      <w:r>
+        <w:rPr>
+          <w:noProof/>
+        </w:rPr>
+        <w:lastRenderedPageBreak/>
+        <w:drawing>
+          <wp:inline distT="0" distB="0" distL="0" distR="0" wp14:anchorId="09BE2F5B" wp14:editId="288C6E76">
+            <wp:extent cx="5601335" cy="3185073"/>
+            <wp:effectExtent l="0" t="0" r="0" b="0"/>
+            <wp:docPr id="3" name="Imagem 3" descr="Texto&#10;&#10;Descrição gerada automaticamente"/>
+            <wp:cNvGraphicFramePr>
+              <a:graphicFrameLocks xmlns:a="http://schemas.openxmlformats.org/drawingml/2006/main" noChangeAspect="1"/>
+            </wp:cNvGraphicFramePr>
+            <a:graphic xmlns:a="http://schemas.openxmlformats.org/drawingml/2006/main">
+              <a:graphicData uri="http://schemas.openxmlformats.org/drawingml/2006/picture">
+                <pic:pic xmlns:pic="http://schemas.openxmlformats.org/drawingml/2006/picture">
+                  <pic:nvPicPr>
+                    <pic:cNvPr id="3" name="Imagem 3" descr="Texto&#10;&#10;Descrição gerada automaticamente"/>
+                    <pic:cNvPicPr>
+                      <a:picLocks noChangeAspect="1" noChangeArrowheads="1"/>
+                    </pic:cNvPicPr>
+                  </pic:nvPicPr>
+                  <pic:blipFill rotWithShape="1">
+                    <a:blip r:embed="rId13">
+                      <a:extLst>
+                        <a:ext uri="{28A0092B-C50C-407E-A947-70E740481C1C}">
+                          <a14:useLocalDpi xmlns:a14="http://schemas.microsoft.com/office/drawing/2010/main" val="0"/>
+                        </a:ext>
+                      </a:extLst>
+                    </a:blip>
+                    <a:srcRect r="40599"/>
+                    <a:stretch/>
+                  </pic:blipFill>
+                  <pic:spPr bwMode="auto">
+                    <a:xfrm>
+                      <a:off x="0" y="0"/>
+                      <a:ext cx="5611736" cy="3190987"/>
+                    </a:xfrm>
+                    <a:prstGeom prst="rect">
+                      <a:avLst/>
+                    </a:prstGeom>
+                    <a:noFill/>
+                    <a:ln>
+                      <a:noFill/>
+                    </a:ln>
+                    <a:extLst>
+                      <a:ext uri="{53640926-AAD7-44D8-BBD7-CCE9431645EC}">
+                        <a14:shadowObscured xmlns:a14="http://schemas.microsoft.com/office/drawing/2010/main"/>
+                      </a:ext>
+                    </a:extLst>
+                  </pic:spPr>
+                </pic:pic>
+              </a:graphicData>
+            </a:graphic>
+          </wp:inline>
+        </w:drawing>
+      </w:r>
+    </w:p>
+    <w:p>
+      <w:pPr>
+        <w:spacing w:after="160"/>
+        <w:ind w:left="0" w:firstLine="0"/>
+        <w:jc w:val="both"/>
+        <w:rPr>
+          <w:noProof/>
+        </w:rPr>
+      </w:pPr>
+    </w:p>
+    <w:p>
+      <w:pPr>
+        <w:spacing w:after="160"/>
+        <w:ind w:left="0" w:firstLine="0"/>
+        <w:jc w:val="both"/>
+        <w:rPr>
+          <w:noProof/>
+        </w:rPr>
+      </w:pPr>
+      <w:r>
+        <w:rPr>
+          <w:noProof/>
+        </w:rPr>
+        <w:t>9 – Adicione as alterações com o comando:</w:t>
+      </w:r>
+    </w:p>
+    <w:p>
+      <w:pPr>
+        <w:spacing w:after="160"/>
+        <w:ind w:left="0" w:firstLine="0"/>
+        <w:jc w:val="both"/>
+        <w:rPr>
+          <w:b/>
+          <w:bCs/>
+          <w:noProof/>
+        </w:rPr>
+      </w:pPr>
+      <w:r>
+        <w:rPr>
+          <w:b/>
+          <w:bCs/>
+          <w:noProof/>
+        </w:rPr>
+        <w:t>$ git add .</w:t>
+      </w:r>
+    </w:p>
+    <w:p>
+      <w:pPr>
+        <w:spacing w:after="160"/>
+        <w:ind w:left="0" w:firstLine="0"/>
+        <w:jc w:val="both"/>
+        <w:rPr>
+          <w:noProof/>
+        </w:rPr>
+      </w:pPr>
+      <w:r>
+        <w:rPr>
+          <w:noProof/>
+        </w:rPr>
+        <w:drawing>
+          <wp:inline distT="0" distB="0" distL="0" distR="0" wp14:anchorId="64952944" wp14:editId="495CFB75">
+            <wp:extent cx="5715635" cy="1454274"/>
+            <wp:effectExtent l="0" t="0" r="0" b="0"/>
+            <wp:docPr id="12" name="Imagem 12" descr="Texto&#10;&#10;Descrição gerada automaticamente"/>
+            <wp:cNvGraphicFramePr>
+              <a:graphicFrameLocks xmlns:a="http://schemas.openxmlformats.org/drawingml/2006/main" noChangeAspect="1"/>
+            </wp:cNvGraphicFramePr>
+            <a:graphic xmlns:a="http://schemas.openxmlformats.org/drawingml/2006/main">
+              <a:graphicData uri="http://schemas.openxmlformats.org/drawingml/2006/picture">
+                <pic:pic xmlns:pic="http://schemas.openxmlformats.org/drawingml/2006/picture">
+                  <pic:nvPicPr>
+                    <pic:cNvPr id="12" name="Imagem 12" descr="Texto&#10;&#10;Descrição gerada automaticamente"/>
+                    <pic:cNvPicPr>
+                      <a:picLocks noChangeAspect="1" noChangeArrowheads="1"/>
+                    </pic:cNvPicPr>
+                  </pic:nvPicPr>
+                  <pic:blipFill rotWithShape="1">
+                    <a:blip r:embed="rId14">
+                      <a:extLst>
+                        <a:ext uri="{28A0092B-C50C-407E-A947-70E740481C1C}">
+                          <a14:useLocalDpi xmlns:a14="http://schemas.microsoft.com/office/drawing/2010/main" val="0"/>
+                        </a:ext>
+                      </a:extLst>
+                    </a:blip>
+                    <a:srcRect r="43760" b="57635"/>
+                    <a:stretch/>
+                  </pic:blipFill>
+                  <pic:spPr bwMode="auto">
+                    <a:xfrm>
+                      <a:off x="0" y="0"/>
+                      <a:ext cx="5737104" cy="1459736"/>
+                    </a:xfrm>
+                    <a:prstGeom prst="rect">
+                      <a:avLst/>
+                    </a:prstGeom>
+                    <a:noFill/>
+                    <a:ln>
+                      <a:noFill/>
+                    </a:ln>
+                    <a:extLst>
+                      <a:ext uri="{53640926-AAD7-44D8-BBD7-CCE9431645EC}">
+                        <a14:shadowObscured xmlns:a14="http://schemas.microsoft.com/office/drawing/2010/main"/>
+                      </a:ext>
+                    </a:extLst>
+                  </pic:spPr>
+                </pic:pic>
+              </a:graphicData>
+            </a:graphic>
+          </wp:inline>
+        </w:drawing>
+      </w:r>
+    </w:p>
+    <w:p>
+      <w:pPr>
+        <w:spacing w:after="160"/>
+        <w:ind w:left="0" w:firstLine="0"/>
+        <w:jc w:val="both"/>
+        <w:rPr>
+          <w:noProof/>
+        </w:rPr>
+      </w:pPr>
+      <w:r>
+        <w:rPr>
+          <w:noProof/>
+        </w:rPr>
+        <w:t>10 – Resultado:</w:t>
+      </w:r>
+    </w:p>
+    <w:p>
+      <w:pPr>
+        <w:spacing w:after="160"/>
+        <w:ind w:left="0" w:firstLine="0"/>
+        <w:jc w:val="both"/>
+        <w:rPr>
+          <w:noProof/>
+        </w:rPr>
+      </w:pPr>
+      <w:r>
+        <w:rPr>
+          <w:noProof/>
+        </w:rPr>
+        <w:lastRenderedPageBreak/>
+        <w:drawing>
+          <wp:inline distT="0" distB="0" distL="0" distR="0" wp14:anchorId="319DA22A" wp14:editId="076303D2">
+            <wp:extent cx="5715635" cy="3515982"/>
+            <wp:effectExtent l="0" t="0" r="0" b="8890"/>
+            <wp:docPr id="11" name="Imagem 11" descr="Texto&#10;&#10;Descrição gerada automaticamente"/>
+            <wp:cNvGraphicFramePr>
+              <a:graphicFrameLocks xmlns:a="http://schemas.openxmlformats.org/drawingml/2006/main" noChangeAspect="1"/>
+            </wp:cNvGraphicFramePr>
+            <a:graphic xmlns:a="http://schemas.openxmlformats.org/drawingml/2006/main">
+              <a:graphicData uri="http://schemas.openxmlformats.org/drawingml/2006/picture">
+                <pic:pic xmlns:pic="http://schemas.openxmlformats.org/drawingml/2006/picture">
+                  <pic:nvPicPr>
+                    <pic:cNvPr id="11" name="Imagem 11" descr="Texto&#10;&#10;Descrição gerada automaticamente"/>
+                    <pic:cNvPicPr>
+                      <a:picLocks noChangeAspect="1" noChangeArrowheads="1"/>
+                    </pic:cNvPicPr>
+                  </pic:nvPicPr>
+                  <pic:blipFill rotWithShape="1">
+                    <a:blip r:embed="rId15">
+                      <a:extLst>
+                        <a:ext uri="{28A0092B-C50C-407E-A947-70E740481C1C}">
+                          <a14:useLocalDpi xmlns:a14="http://schemas.microsoft.com/office/drawing/2010/main" val="0"/>
+                        </a:ext>
+                      </a:extLst>
+                    </a:blip>
+                    <a:srcRect r="45092"/>
+                    <a:stretch/>
+                  </pic:blipFill>
+                  <pic:spPr bwMode="auto">
+                    <a:xfrm>
+                      <a:off x="0" y="0"/>
+                      <a:ext cx="5747371" cy="3535504"/>
+                    </a:xfrm>
+                    <a:prstGeom prst="rect">
+                      <a:avLst/>
+                    </a:prstGeom>
+                    <a:noFill/>
+                    <a:ln>
+                      <a:noFill/>
+                    </a:ln>
+                    <a:extLst>
+                      <a:ext uri="{53640926-AAD7-44D8-BBD7-CCE9431645EC}">
+                        <a14:shadowObscured xmlns:a14="http://schemas.microsoft.com/office/drawing/2010/main"/>
+                      </a:ext>
+                    </a:extLst>
+                  </pic:spPr>
+                </pic:pic>
+              </a:graphicData>
+            </a:graphic>
+          </wp:inline>
+        </w:drawing>
+      </w:r>
+    </w:p>
+    <w:p>
+      <w:pPr>
+        <w:spacing w:after="160"/>
+        <w:ind w:left="0" w:firstLine="0"/>
+        <w:jc w:val="both"/>
+        <w:rPr>
+          <w:noProof/>
+        </w:rPr>
+      </w:pPr>
+      <w:r>
+        <w:rPr>
+          <w:noProof/>
+        </w:rPr>
+        <w:t xml:space="preserve">11 – Após adicionar os arquivos faça o </w:t>
+      </w:r>
+      <w:r>
+        <w:rPr>
+          <w:b/>
+          <w:bCs/>
+          <w:noProof/>
+        </w:rPr>
+        <w:t>commit</w:t>
+      </w:r>
+      <w:r>
+        <w:rPr>
+          <w:noProof/>
+        </w:rPr>
+        <w:t xml:space="preserve"> junto a messagem para registrar as alterações com o comando:</w:t>
+      </w:r>
+    </w:p>
+    <w:p>
+      <w:pPr>
+        <w:spacing w:after="160"/>
+        <w:ind w:left="0" w:firstLine="0"/>
+        <w:jc w:val="both"/>
+        <w:rPr>
+          <w:b/>
+          <w:bCs/>
+          <w:noProof/>
+        </w:rPr>
+      </w:pPr>
+      <w:r>
+        <w:rPr>
+          <w:b/>
+          <w:bCs/>
+          <w:noProof/>
+        </w:rPr>
+        <w:t>$ git commit -am “Messagem do commit”</w:t>
+      </w:r>
+    </w:p>
+    <w:p>
+      <w:pPr>
+        <w:spacing w:after="160"/>
+        <w:ind w:left="0" w:firstLine="0"/>
+        <w:jc w:val="both"/>
+        <w:rPr>
+          <w:noProof/>
+        </w:rPr>
+      </w:pPr>
+      <w:r>
+        <w:rPr>
+          <w:noProof/>
+        </w:rPr>
+        <w:drawing>
+          <wp:inline distT="0" distB="0" distL="0" distR="0" wp14:anchorId="2F1D858B" wp14:editId="1A98E5F0">
+            <wp:extent cx="5715635" cy="1560403"/>
+            <wp:effectExtent l="0" t="0" r="0" b="1905"/>
+            <wp:docPr id="10" name="Imagem 10" descr="Texto&#10;&#10;Descrição gerada automaticamente"/>
+            <wp:cNvGraphicFramePr>
+              <a:graphicFrameLocks xmlns:a="http://schemas.openxmlformats.org/drawingml/2006/main" noChangeAspect="1"/>
+            </wp:cNvGraphicFramePr>
+            <a:graphic xmlns:a="http://schemas.openxmlformats.org/drawingml/2006/main">
+              <a:graphicData uri="http://schemas.openxmlformats.org/drawingml/2006/picture">
+                <pic:pic xmlns:pic="http://schemas.openxmlformats.org/drawingml/2006/picture">
+                  <pic:nvPicPr>
+                    <pic:cNvPr id="10" name="Imagem 10" descr="Texto&#10;&#10;Descrição gerada automaticamente"/>
+                    <pic:cNvPicPr>
+                      <a:picLocks noChangeAspect="1" noChangeArrowheads="1"/>
+                    </pic:cNvPicPr>
+                  </pic:nvPicPr>
+                  <pic:blipFill rotWithShape="1">
+                    <a:blip r:embed="rId16">
+                      <a:extLst>
+                        <a:ext uri="{28A0092B-C50C-407E-A947-70E740481C1C}">
+                          <a14:useLocalDpi xmlns:a14="http://schemas.microsoft.com/office/drawing/2010/main" val="0"/>
+                        </a:ext>
+                      </a:extLst>
+                    </a:blip>
+                    <a:srcRect r="45757" b="56585"/>
+                    <a:stretch/>
+                  </pic:blipFill>
+                  <pic:spPr bwMode="auto">
+                    <a:xfrm>
+                      <a:off x="0" y="0"/>
+                      <a:ext cx="5744151" cy="1568188"/>
+                    </a:xfrm>
+                    <a:prstGeom prst="rect">
+                      <a:avLst/>
+                    </a:prstGeom>
+                    <a:noFill/>
+                    <a:ln>
+                      <a:noFill/>
+                    </a:ln>
+                    <a:extLst>
+                      <a:ext uri="{53640926-AAD7-44D8-BBD7-CCE9431645EC}">
+                        <a14:shadowObscured xmlns:a14="http://schemas.microsoft.com/office/drawing/2010/main"/>
+                      </a:ext>
+                    </a:extLst>
+                  </pic:spPr>
+                </pic:pic>
+              </a:graphicData>
+            </a:graphic>
+          </wp:inline>
+        </w:drawing>
+      </w:r>
+    </w:p>
+    <w:p>
+      <w:pPr>
+        <w:spacing w:after="160"/>
+        <w:ind w:left="0" w:firstLine="0"/>
+        <w:jc w:val="both"/>
+        <w:rPr>
+          <w:noProof/>
+        </w:rPr>
+      </w:pPr>
+    </w:p>
+    <w:p>
+      <w:pPr>
+        <w:spacing w:after="160"/>
+        <w:ind w:left="0" w:firstLine="0"/>
+        <w:jc w:val="both"/>
+        <w:rPr>
+          <w:noProof/>
+        </w:rPr>
+      </w:pPr>
+      <w:r>
+        <w:rPr>
+          <w:noProof/>
+        </w:rPr>
+        <w:t>12 – Resultado:</w:t>
+      </w:r>
+    </w:p>
+    <w:p>
+      <w:pPr>
+        <w:spacing w:after="160"/>
+        <w:ind w:left="0" w:firstLine="0"/>
+        <w:jc w:val="both"/>
+        <w:rPr>
+          <w:noProof/>
+        </w:rPr>
+      </w:pPr>
+      <w:r>
+        <w:rPr>
+          <w:noProof/>
+        </w:rPr>
+        <w:drawing>
+          <wp:inline distT="0" distB="0" distL="0" distR="0" wp14:anchorId="2813602D" wp14:editId="15C67740">
+            <wp:extent cx="5944235" cy="2044405"/>
+            <wp:effectExtent l="0" t="0" r="0" b="0"/>
+            <wp:docPr id="9" name="Imagem 9" descr="Texto&#10;&#10;Descrição gerada automaticamente"/>
+            <wp:cNvGraphicFramePr>
+              <a:graphicFrameLocks xmlns:a="http://schemas.openxmlformats.org/drawingml/2006/main" noChangeAspect="1"/>
+            </wp:cNvGraphicFramePr>
+            <a:graphic xmlns:a="http://schemas.openxmlformats.org/drawingml/2006/main">
+              <a:graphicData uri="http://schemas.openxmlformats.org/drawingml/2006/picture">
+                <pic:pic xmlns:pic="http://schemas.openxmlformats.org/drawingml/2006/picture">
+                  <pic:nvPicPr>
+                    <pic:cNvPr id="9" name="Imagem 9" descr="Texto&#10;&#10;Descrição gerada automaticamente"/>
+                    <pic:cNvPicPr>
+                      <a:picLocks noChangeAspect="1" noChangeArrowheads="1"/>
+                    </pic:cNvPicPr>
+                  </pic:nvPicPr>
+                  <pic:blipFill rotWithShape="1">
+                    <a:blip r:embed="rId17">
+                      <a:extLst>
+                        <a:ext uri="{28A0092B-C50C-407E-A947-70E740481C1C}">
+                          <a14:useLocalDpi xmlns:a14="http://schemas.microsoft.com/office/drawing/2010/main" val="0"/>
+                        </a:ext>
+                      </a:extLst>
+                    </a:blip>
+                    <a:srcRect r="42429" b="41667"/>
+                    <a:stretch/>
+                  </pic:blipFill>
+                  <pic:spPr bwMode="auto">
+                    <a:xfrm>
+                      <a:off x="0" y="0"/>
+                      <a:ext cx="5965342" cy="2051664"/>
+                    </a:xfrm>
+                    <a:prstGeom prst="rect">
+                      <a:avLst/>
+                    </a:prstGeom>
+                    <a:noFill/>
+                    <a:ln>
+                      <a:noFill/>
+                    </a:ln>
+                    <a:extLst>
+                      <a:ext uri="{53640926-AAD7-44D8-BBD7-CCE9431645EC}">
+                        <a14:shadowObscured xmlns:a14="http://schemas.microsoft.com/office/drawing/2010/main"/>
+                      </a:ext>
+                    </a:extLst>
+                  </pic:spPr>
+                </pic:pic>
+              </a:graphicData>
+            </a:graphic>
+          </wp:inline>
+        </w:drawing>
+      </w:r>
+    </w:p>
+    <w:p>
+      <w:pPr>
+        <w:spacing w:after="160"/>
+        <w:ind w:left="0" w:firstLine="0"/>
+        <w:jc w:val="both"/>
+        <w:rPr>
+          <w:noProof/>
+        </w:rPr>
+      </w:pPr>
+      <w:r>
+        <w:rPr>
+          <w:noProof/>
+        </w:rPr>
+        <w:lastRenderedPageBreak/>
+        <w:t>13 – Agora basta fazer o upload para o repositório remoto com o comando:</w:t>
+      </w:r>
+    </w:p>
+    <w:p>
+      <w:pPr>
+        <w:spacing w:after="160"/>
+        <w:ind w:left="0" w:firstLine="0"/>
+        <w:jc w:val="both"/>
+        <w:rPr>
+          <w:b/>
+          <w:bCs/>
+          <w:noProof/>
+        </w:rPr>
+      </w:pPr>
+      <w:r>
+        <w:rPr>
+          <w:b/>
+          <w:bCs/>
+          <w:noProof/>
+        </w:rPr>
+        <w:t>$ git push origin “nome da branch”</w:t>
+      </w:r>
+    </w:p>
+    <w:p>
+      <w:pPr>
+        <w:spacing w:after="160"/>
+        <w:ind w:left="0" w:firstLine="0"/>
+        <w:jc w:val="both"/>
+        <w:rPr>
+          <w:noProof/>
+        </w:rPr>
+      </w:pPr>
+      <w:r>
+        <w:rPr>
+          <w:noProof/>
+        </w:rPr>
+        <w:drawing>
+          <wp:inline distT="0" distB="0" distL="0" distR="0" wp14:anchorId="1BF9ADB3" wp14:editId="76C0EBBC">
+            <wp:extent cx="5938754" cy="1429385"/>
+            <wp:effectExtent l="0" t="0" r="5080" b="0"/>
+            <wp:docPr id="13" name="Imagem 13"/>
+            <wp:cNvGraphicFramePr>
+              <a:graphicFrameLocks xmlns:a="http://schemas.openxmlformats.org/drawingml/2006/main" noChangeAspect="1"/>
+            </wp:cNvGraphicFramePr>
+            <a:graphic xmlns:a="http://schemas.openxmlformats.org/drawingml/2006/main">
+              <a:graphicData uri="http://schemas.openxmlformats.org/drawingml/2006/picture">
+                <pic:pic xmlns:pic="http://schemas.openxmlformats.org/drawingml/2006/picture">
+                  <pic:nvPicPr>
+                    <pic:cNvPr id="0" name="Picture 13"/>
+                    <pic:cNvPicPr>
+                      <a:picLocks noChangeAspect="1" noChangeArrowheads="1"/>
+                    </pic:cNvPicPr>
+                  </pic:nvPicPr>
+                  <pic:blipFill rotWithShape="1">
+                    <a:blip r:embed="rId18">
+                      <a:extLst>
+                        <a:ext uri="{28A0092B-C50C-407E-A947-70E740481C1C}">
+                          <a14:useLocalDpi xmlns:a14="http://schemas.microsoft.com/office/drawing/2010/main" val="0"/>
+                        </a:ext>
+                      </a:extLst>
+                    </a:blip>
+                    <a:srcRect r="41930" b="58824"/>
+                    <a:stretch/>
+                  </pic:blipFill>
+                  <pic:spPr bwMode="auto">
+                    <a:xfrm>
+                      <a:off x="0" y="0"/>
+                      <a:ext cx="5943292" cy="1430477"/>
+                    </a:xfrm>
+                    <a:prstGeom prst="rect">
+                      <a:avLst/>
+                    </a:prstGeom>
+                    <a:noFill/>
+                    <a:ln>
+                      <a:noFill/>
+                    </a:ln>
+                    <a:extLst>
+                      <a:ext uri="{53640926-AAD7-44D8-BBD7-CCE9431645EC}">
+                        <a14:shadowObscured xmlns:a14="http://schemas.microsoft.com/office/drawing/2010/main"/>
+                      </a:ext>
+                    </a:extLst>
+                  </pic:spPr>
+                </pic:pic>
+              </a:graphicData>
+            </a:graphic>
+          </wp:inline>
+        </w:drawing>
+      </w:r>
+    </w:p>
+    <w:p>
+      <w:pPr>
+        <w:spacing w:after="160"/>
+        <w:ind w:left="0" w:firstLine="0"/>
+        <w:jc w:val="both"/>
+        <w:rPr>
+          <w:noProof/>
+        </w:rPr>
+      </w:pPr>
+      <w:r>
+        <w:rPr>
+          <w:noProof/>
+        </w:rPr>
+        <w:t>14 – Insira a passphrase (caso haja)</w:t>
+      </w:r>
+    </w:p>
+    <w:p>
+      <w:pPr>
+        <w:spacing w:after="160"/>
+        <w:ind w:left="0" w:firstLine="0"/>
+        <w:jc w:val="both"/>
+        <w:rPr>
+          <w:noProof/>
+        </w:rPr>
+      </w:pPr>
+      <w:r>
+        <w:rPr>
+          <w:noProof/>
+        </w:rPr>
+        <w:drawing>
+          <wp:inline distT="0" distB="0" distL="0" distR="0" wp14:anchorId="103DF813" wp14:editId="3A663304">
+            <wp:extent cx="5944235" cy="1447736"/>
+            <wp:effectExtent l="0" t="0" r="0" b="635"/>
+            <wp:docPr id="15" name="Imagem 15" descr="Texto&#10;&#10;Descrição gerada automaticamente"/>
+            <wp:cNvGraphicFramePr>
+              <a:graphicFrameLocks xmlns:a="http://schemas.openxmlformats.org/drawingml/2006/main" noChangeAspect="1"/>
+            </wp:cNvGraphicFramePr>
+            <a:graphic xmlns:a="http://schemas.openxmlformats.org/drawingml/2006/main">
+              <a:graphicData uri="http://schemas.openxmlformats.org/drawingml/2006/picture">
+                <pic:pic xmlns:pic="http://schemas.openxmlformats.org/drawingml/2006/picture">
+                  <pic:nvPicPr>
+                    <pic:cNvPr id="15" name="Imagem 15" descr="Texto&#10;&#10;Descrição gerada automaticamente"/>
+                    <pic:cNvPicPr>
+                      <a:picLocks noChangeAspect="1" noChangeArrowheads="1"/>
+                    </pic:cNvPicPr>
+                  </pic:nvPicPr>
+                  <pic:blipFill rotWithShape="1">
+                    <a:blip r:embed="rId19">
+                      <a:extLst>
+                        <a:ext uri="{28A0092B-C50C-407E-A947-70E740481C1C}">
+                          <a14:useLocalDpi xmlns:a14="http://schemas.microsoft.com/office/drawing/2010/main" val="0"/>
+                        </a:ext>
+                      </a:extLst>
+                    </a:blip>
+                    <a:srcRect r="41930" b="58333"/>
+                    <a:stretch/>
+                  </pic:blipFill>
+                  <pic:spPr bwMode="auto">
+                    <a:xfrm>
+                      <a:off x="0" y="0"/>
+                      <a:ext cx="5980410" cy="1456546"/>
+                    </a:xfrm>
+                    <a:prstGeom prst="rect">
+                      <a:avLst/>
+                    </a:prstGeom>
+                    <a:noFill/>
+                    <a:ln>
+                      <a:noFill/>
+                    </a:ln>
+                    <a:extLst>
+                      <a:ext uri="{53640926-AAD7-44D8-BBD7-CCE9431645EC}">
+                        <a14:shadowObscured xmlns:a14="http://schemas.microsoft.com/office/drawing/2010/main"/>
+                      </a:ext>
+                    </a:extLst>
+                  </pic:spPr>
+                </pic:pic>
+              </a:graphicData>
+            </a:graphic>
+          </wp:inline>
+        </w:drawing>
+      </w:r>
+    </w:p>
+    <w:p>
+      <w:pPr>
+        <w:spacing w:after="160"/>
+        <w:ind w:left="0" w:firstLine="0"/>
+        <w:jc w:val="both"/>
+        <w:rPr>
+          <w:noProof/>
+        </w:rPr>
+      </w:pPr>
+      <w:r>
+        <w:rPr>
+          <w:noProof/>
+        </w:rPr>
+        <w:t>15 -Resultado:</w:t>
+      </w:r>
+    </w:p>
+    <w:p>
+      <w:pPr>
+        <w:spacing w:after="160"/>
+        <w:ind w:left="0" w:firstLine="0"/>
+        <w:jc w:val="both"/>
+        <w:rPr>
+          <w:noProof/>
+        </w:rPr>
+      </w:pPr>
+      <w:r>
+        <w:rPr>
+          <w:noProof/>
+        </w:rPr>
+        <w:drawing>
+          <wp:inline distT="0" distB="0" distL="0" distR="0" wp14:anchorId="6E7ABDCE" wp14:editId="55D9BED9">
+            <wp:extent cx="3886835" cy="1939593"/>
+            <wp:effectExtent l="0" t="0" r="0" b="3810"/>
+            <wp:docPr id="14" name="Imagem 14" descr="Texto&#10;&#10;Descrição gerada automaticamente"/>
+            <wp:cNvGraphicFramePr>
+              <a:graphicFrameLocks xmlns:a="http://schemas.openxmlformats.org/drawingml/2006/main" noChangeAspect="1"/>
+            </wp:cNvGraphicFramePr>
+            <a:graphic xmlns:a="http://schemas.openxmlformats.org/drawingml/2006/main">
+              <a:graphicData uri="http://schemas.openxmlformats.org/drawingml/2006/picture">
+                <pic:pic xmlns:pic="http://schemas.openxmlformats.org/drawingml/2006/picture">
+                  <pic:nvPicPr>
+                    <pic:cNvPr id="14" name="Imagem 14" descr="Texto&#10;&#10;Descrição gerada automaticamente"/>
+                    <pic:cNvPicPr>
+                      <a:picLocks noChangeAspect="1" noChangeArrowheads="1"/>
+                    </pic:cNvPicPr>
+                  </pic:nvPicPr>
+                  <pic:blipFill rotWithShape="1">
+                    <a:blip r:embed="rId20">
+                      <a:extLst>
+                        <a:ext uri="{28A0092B-C50C-407E-A947-70E740481C1C}">
+                          <a14:useLocalDpi xmlns:a14="http://schemas.microsoft.com/office/drawing/2010/main" val="0"/>
+                        </a:ext>
+                      </a:extLst>
+                    </a:blip>
+                    <a:srcRect r="48356" b="24076"/>
+                    <a:stretch/>
+                  </pic:blipFill>
+                  <pic:spPr bwMode="auto">
+                    <a:xfrm>
+                      <a:off x="0" y="0"/>
+                      <a:ext cx="3919242" cy="1955765"/>
+                    </a:xfrm>
+                    <a:prstGeom prst="rect">
+                      <a:avLst/>
+                    </a:prstGeom>
+                    <a:noFill/>
+                    <a:ln>
+                      <a:noFill/>
+                    </a:ln>
+                    <a:extLst>
+                      <a:ext uri="{53640926-AAD7-44D8-BBD7-CCE9431645EC}">
+                        <a14:shadowObscured xmlns:a14="http://schemas.microsoft.com/office/drawing/2010/main"/>
+                      </a:ext>
+                    </a:extLst>
+                  </pic:spPr>
+                </pic:pic>
+              </a:graphicData>
+            </a:graphic>
+          </wp:inline>
+        </w:drawing>
+      </w:r>
+    </w:p>
+    <w:p>
+      <w:pPr>
+        <w:spacing w:after="160"/>
+        <w:ind w:left="0" w:firstLine="0"/>
+        <w:rPr>
+          <w:noProof/>
+        </w:rPr>
+      </w:pPr>
+      <w:r>
+        <w:rPr>
+          <w:noProof/>
+        </w:rPr>
+        <w:t xml:space="preserve">16 - </w:t>
+      </w:r>
+      <w:r>
+        <w:rPr>
+          <w:noProof/>
+        </w:rPr>
+        <w:t>Resultado no GitHub:</w:t>
+      </w:r>
+    </w:p>
+    <w:p>
+      <w:pPr>
+        <w:spacing w:after="160"/>
+        <w:ind w:left="0" w:firstLine="0"/>
+        <w:jc w:val="both"/>
+        <w:rPr>
+          <w:noProof/>
+        </w:rPr>
+      </w:pPr>
+    </w:p>
+    <w:p>
+      <w:pPr>
+        <w:spacing w:after="160"/>
+        <w:ind w:left="0" w:firstLine="0"/>
+        <w:jc w:val="both"/>
+        <w:rPr>
+          <w:noProof/>
+        </w:rPr>
+      </w:pPr>
+      <w:r>
+        <w:rPr>
+          <w:noProof/>
+        </w:rPr>
+        <w:lastRenderedPageBreak/>
+        <w:drawing>
+          <wp:inline distT="0" distB="0" distL="0" distR="0" wp14:anchorId="4355A120" wp14:editId="47130F95">
+            <wp:extent cx="5724525" cy="2219325"/>
+            <wp:effectExtent l="0" t="0" r="9525" b="9525"/>
+            <wp:docPr id="20" name="Imagem 20" descr="Tela de celular com aplicativo aberto&#10;&#10;Descrição gerada automaticamente"/>
+            <wp:cNvGraphicFramePr>
+              <a:graphicFrameLocks xmlns:a="http://schemas.openxmlformats.org/drawingml/2006/main" noChangeAspect="1"/>
+            </wp:cNvGraphicFramePr>
+            <a:graphic xmlns:a="http://schemas.openxmlformats.org/drawingml/2006/main">
+              <a:graphicData uri="http://schemas.openxmlformats.org/drawingml/2006/picture">
+                <pic:pic xmlns:pic="http://schemas.openxmlformats.org/drawingml/2006/picture">
+                  <pic:nvPicPr>
+                    <pic:cNvPr id="20" name="Imagem 20" descr="Tela de celular com aplicativo aberto&#10;&#10;Descrição gerada automaticamente"/>
+                    <pic:cNvPicPr>
+                      <a:picLocks noChangeAspect="1" noChangeArrowheads="1"/>
+                    </pic:cNvPicPr>
+                  </pic:nvPicPr>
+                  <pic:blipFill>
+                    <a:blip r:embed="rId21" cstate="print">
+                      <a:extLst>
+                        <a:ext uri="{28A0092B-C50C-407E-A947-70E740481C1C}">
+                          <a14:useLocalDpi xmlns:a14="http://schemas.microsoft.com/office/drawing/2010/main" val="0"/>
+                        </a:ext>
+                      </a:extLst>
+                    </a:blip>
+                    <a:srcRect/>
+                    <a:stretch>
+                      <a:fillRect/>
+                    </a:stretch>
+                  </pic:blipFill>
+                  <pic:spPr bwMode="auto">
+                    <a:xfrm>
+                      <a:off x="0" y="0"/>
+                      <a:ext cx="5724525" cy="2219325"/>
+                    </a:xfrm>
+                    <a:prstGeom prst="rect">
+                      <a:avLst/>
+                    </a:prstGeom>
+                    <a:noFill/>
+                    <a:ln>
+                      <a:noFill/>
+                    </a:ln>
+                  </pic:spPr>
+                </pic:pic>
+              </a:graphicData>
+            </a:graphic>
+          </wp:inline>
+        </w:drawing>
+      </w:r>
+    </w:p>
+    <w:p>
+      <w:pPr>
+        <w:spacing w:after="160"/>
+        <w:ind w:left="0" w:firstLine="0"/>
+        <w:jc w:val="both"/>
+      </w:pPr>
     </w:p>
     <w:p>
       <w:pPr>
@@ -689,6 +2306,56 @@
     </w:sectPr>
   </w:body>
 </w:document>
+</file>
+
+<file path=word/endnotes.xml><?xml version="1.0" encoding="utf-8"?>
+<w:endnotes xmlns:wpc="http://schemas.microsoft.com/office/word/2010/wordprocessingCanvas" xmlns:cx="http://schemas.microsoft.com/office/drawing/2014/chartex" xmlns:cx1="http://schemas.microsoft.com/office/drawing/2015/9/8/chartex" xmlns:cx2="http://schemas.microsoft.com/office/drawing/2015/10/21/chartex" xmlns:cx3="http://schemas.microsoft.com/office/drawing/2016/5/9/chartex" xmlns:cx4="http://schemas.microsoft.com/office/drawing/2016/5/10/chartex" xmlns:cx5="http://schemas.microsoft.com/office/drawing/2016/5/11/chartex" xmlns:cx6="http://schemas.microsoft.com/office/drawing/2016/5/12/chartex" xmlns:cx7="http://schemas.microsoft.com/office/drawing/2016/5/13/chartex" xmlns:cx8="http://schemas.microsoft.com/office/drawing/2016/5/14/chartex" xmlns:mc="http://schemas.openxmlformats.org/markup-compatibility/2006" xmlns:aink="http://schemas.microsoft.com/office/drawing/2016/ink" xmlns:am3d="http://schemas.microsoft.com/office/drawing/2017/model3d" xmlns:o="urn:schemas-microsoft-com:office:office" xmlns:oel="http://schemas.microsoft.com/office/2019/extlst" xmlns:r="http://schemas.openxmlformats.org/officeDocument/2006/relationships" xmlns:m="http://schemas.openxmlformats.org/officeDocument/2006/math" xmlns:v="urn:schemas-microsoft-com:vml" xmlns:wp14="http://schemas.microsoft.com/office/word/2010/wordprocessingDrawing" xmlns:wp="http://schemas.openxmlformats.org/drawingml/2006/wordprocessingDrawing" xmlns:w10="urn:schemas-microsoft-com:office:word" xmlns:w="http://schemas.openxmlformats.org/wordprocessingml/2006/main" xmlns:w14="http://schemas.microsoft.com/office/word/2010/wordml" xmlns:w15="http://schemas.microsoft.com/office/word/2012/wordml" xmlns:w16cex="http://schemas.microsoft.com/office/word/2018/wordml/cex" xmlns:w16cid="http://schemas.microsoft.com/office/word/2016/wordml/cid" xmlns:w16="http://schemas.microsoft.com/office/word/2018/wordml" xmlns:w16sdtdh="http://schemas.microsoft.com/office/word/2020/wordml/sdtdatahash" xmlns:w16se="http://schemas.microsoft.com/office/word/2015/wordml/symex" xmlns:wpg="http://schemas.microsoft.com/office/word/2010/wordprocessingGroup" xmlns:wpi="http://schemas.microsoft.com/office/word/2010/wordprocessingInk" xmlns:wne="http://schemas.microsoft.com/office/word/2006/wordml" xmlns:wps="http://schemas.microsoft.com/office/word/2010/wordprocessingShape" mc:Ignorable="w14 w15 w16se w16cid w16 w16cex w16sdtdh wp14">
+  <w:endnote w:type="separator" w:id="-1">
+    <w:p>
+      <w:pPr>
+        <w:spacing w:after="0" w:line="240" w:lineRule="auto"/>
+      </w:pPr>
+      <w:r>
+        <w:separator/>
+      </w:r>
+    </w:p>
+  </w:endnote>
+  <w:endnote w:type="continuationSeparator" w:id="0">
+    <w:p>
+      <w:pPr>
+        <w:spacing w:after="0" w:line="240" w:lineRule="auto"/>
+      </w:pPr>
+      <w:r>
+        <w:continuationSeparator/>
+      </w:r>
+    </w:p>
+  </w:endnote>
+</w:endnotes>
+</file>
+
+<file path=word/footnotes.xml><?xml version="1.0" encoding="utf-8"?>
+<w:footnotes xmlns:wpc="http://schemas.microsoft.com/office/word/2010/wordprocessingCanvas" xmlns:cx="http://schemas.microsoft.com/office/drawing/2014/chartex" xmlns:cx1="http://schemas.microsoft.com/office/drawing/2015/9/8/chartex" xmlns:cx2="http://schemas.microsoft.com/office/drawing/2015/10/21/chartex" xmlns:cx3="http://schemas.microsoft.com/office/drawing/2016/5/9/chartex" xmlns:cx4="http://schemas.microsoft.com/office/drawing/2016/5/10/chartex" xmlns:cx5="http://schemas.microsoft.com/office/drawing/2016/5/11/chartex" xmlns:cx6="http://schemas.microsoft.com/office/drawing/2016/5/12/chartex" xmlns:cx7="http://schemas.microsoft.com/office/drawing/2016/5/13/chartex" xmlns:cx8="http://schemas.microsoft.com/office/drawing/2016/5/14/chartex" xmlns:mc="http://schemas.openxmlformats.org/markup-compatibility/2006" xmlns:aink="http://schemas.microsoft.com/office/drawing/2016/ink" xmlns:am3d="http://schemas.microsoft.com/office/drawing/2017/model3d" xmlns:o="urn:schemas-microsoft-com:office:office" xmlns:oel="http://schemas.microsoft.com/office/2019/extlst" xmlns:r="http://schemas.openxmlformats.org/officeDocument/2006/relationships" xmlns:m="http://schemas.openxmlformats.org/officeDocument/2006/math" xmlns:v="urn:schemas-microsoft-com:vml" xmlns:wp14="http://schemas.microsoft.com/office/word/2010/wordprocessingDrawing" xmlns:wp="http://schemas.openxmlformats.org/drawingml/2006/wordprocessingDrawing" xmlns:w10="urn:schemas-microsoft-com:office:word" xmlns:w="http://schemas.openxmlformats.org/wordprocessingml/2006/main" xmlns:w14="http://schemas.microsoft.com/office/word/2010/wordml" xmlns:w15="http://schemas.microsoft.com/office/word/2012/wordml" xmlns:w16cex="http://schemas.microsoft.com/office/word/2018/wordml/cex" xmlns:w16cid="http://schemas.microsoft.com/office/word/2016/wordml/cid" xmlns:w16="http://schemas.microsoft.com/office/word/2018/wordml" xmlns:w16sdtdh="http://schemas.microsoft.com/office/word/2020/wordml/sdtdatahash" xmlns:w16se="http://schemas.microsoft.com/office/word/2015/wordml/symex" xmlns:wpg="http://schemas.microsoft.com/office/word/2010/wordprocessingGroup" xmlns:wpi="http://schemas.microsoft.com/office/word/2010/wordprocessingInk" xmlns:wne="http://schemas.microsoft.com/office/word/2006/wordml" xmlns:wps="http://schemas.microsoft.com/office/word/2010/wordprocessingShape" mc:Ignorable="w14 w15 w16se w16cid w16 w16cex w16sdtdh wp14">
+  <w:footnote w:type="separator" w:id="-1">
+    <w:p>
+      <w:pPr>
+        <w:spacing w:after="0" w:line="240" w:lineRule="auto"/>
+      </w:pPr>
+      <w:r>
+        <w:separator/>
+      </w:r>
+    </w:p>
+  </w:footnote>
+  <w:footnote w:type="continuationSeparator" w:id="0">
+    <w:p>
+      <w:pPr>
+        <w:spacing w:after="0" w:line="240" w:lineRule="auto"/>
+      </w:pPr>
+      <w:r>
+        <w:continuationSeparator/>
+      </w:r>
+    </w:p>
+  </w:footnote>
+</w:footnotes>
 </file>
 
 <file path=word/styles.xml><?xml version="1.0" encoding="utf-8"?>
@@ -1153,6 +2820,58 @@
       <w:sz w:val="28"/>
     </w:rPr>
   </w:style>
+  <w:style w:type="paragraph" w:styleId="Cabealho">
+    <w:name w:val="header"/>
+    <w:basedOn w:val="Normal"/>
+    <w:link w:val="CabealhoChar"/>
+    <w:uiPriority w:val="99"/>
+    <w:unhideWhenUsed/>
+    <w:rsid w:val="0053006A"/>
+    <w:pPr>
+      <w:tabs>
+        <w:tab w:val="center" w:pos="4252"/>
+        <w:tab w:val="right" w:pos="8504"/>
+      </w:tabs>
+      <w:spacing w:after="0" w:line="240" w:lineRule="auto"/>
+    </w:pPr>
+  </w:style>
+  <w:style w:type="character" w:customStyle="1" w:styleId="CabealhoChar">
+    <w:name w:val="Cabeçalho Char"/>
+    <w:basedOn w:val="Fontepargpadro"/>
+    <w:link w:val="Cabealho"/>
+    <w:uiPriority w:val="99"/>
+    <w:rsid w:val="0053006A"/>
+    <w:rPr>
+      <w:rFonts w:ascii="Calibri" w:eastAsia="Calibri" w:hAnsi="Calibri" w:cs="Calibri"/>
+      <w:color w:val="000000"/>
+    </w:rPr>
+  </w:style>
+  <w:style w:type="paragraph" w:styleId="Rodap">
+    <w:name w:val="footer"/>
+    <w:basedOn w:val="Normal"/>
+    <w:link w:val="RodapChar"/>
+    <w:uiPriority w:val="99"/>
+    <w:unhideWhenUsed/>
+    <w:rsid w:val="0053006A"/>
+    <w:pPr>
+      <w:tabs>
+        <w:tab w:val="center" w:pos="4252"/>
+        <w:tab w:val="right" w:pos="8504"/>
+      </w:tabs>
+      <w:spacing w:after="0" w:line="240" w:lineRule="auto"/>
+    </w:pPr>
+  </w:style>
+  <w:style w:type="character" w:customStyle="1" w:styleId="RodapChar">
+    <w:name w:val="Rodapé Char"/>
+    <w:basedOn w:val="Fontepargpadro"/>
+    <w:link w:val="Rodap"/>
+    <w:uiPriority w:val="99"/>
+    <w:rsid w:val="0053006A"/>
+    <w:rPr>
+      <w:rFonts w:ascii="Calibri" w:eastAsia="Calibri" w:hAnsi="Calibri" w:cs="Calibri"/>
+      <w:color w:val="000000"/>
+    </w:rPr>
+  </w:style>
 </w:styles>
 </file>
 

</xml_diff>